<commit_message>
updated Revision History  table
updated Revision History table after internal review
</commit_message>
<xml_diff>
--- a/Software Requirements/Travel_SRS.docx
+++ b/Software Requirements/Travel_SRS.docx
@@ -310,7 +310,7 @@
     <w:tbl>
       <w:tblPr>
         <w:tblStyle w:val="Table1"/>
-        <w:tblW w:w="9360.0" w:type="dxa"/>
+        <w:tblW w:w="9345.0" w:type="dxa"/>
         <w:jc w:val="left"/>
         <w:tblBorders>
           <w:top w:color="000000" w:space="0" w:sz="0" w:val="nil"/>
@@ -324,14 +324,16 @@
         <w:tblLook w:val="0600"/>
       </w:tblPr>
       <w:tblGrid>
-        <w:gridCol w:w="2201.4953271028035"/>
-        <w:gridCol w:w="1297.5700934579438"/>
-        <w:gridCol w:w="5860.934579439253"/>
+        <w:gridCol w:w="1350"/>
+        <w:gridCol w:w="795"/>
+        <w:gridCol w:w="4770"/>
+        <w:gridCol w:w="2430"/>
         <w:tblGridChange w:id="0">
           <w:tblGrid>
-            <w:gridCol w:w="2201.4953271028035"/>
-            <w:gridCol w:w="1297.5700934579438"/>
-            <w:gridCol w:w="5860.934579439253"/>
+            <w:gridCol w:w="1350"/>
+            <w:gridCol w:w="795"/>
+            <w:gridCol w:w="4770"/>
+            <w:gridCol w:w="2430"/>
           </w:tblGrid>
         </w:tblGridChange>
       </w:tblGrid>
@@ -360,6 +362,7 @@
           <w:p>
             <w:pPr>
               <w:spacing w:after="40" w:before="40" w:lineRule="auto"/>
+              <w:jc w:val="center"/>
               <w:rPr>
                 <w:b w:val="1"/>
               </w:rPr>
@@ -392,6 +395,7 @@
           <w:p>
             <w:pPr>
               <w:spacing w:after="40" w:before="40" w:lineRule="auto"/>
+              <w:jc w:val="center"/>
               <w:rPr>
                 <w:b w:val="1"/>
               </w:rPr>
@@ -424,6 +428,7 @@
           <w:p>
             <w:pPr>
               <w:spacing w:after="40" w:before="40" w:lineRule="auto"/>
+              <w:jc w:val="center"/>
               <w:rPr>
                 <w:b w:val="1"/>
               </w:rPr>
@@ -434,6 +439,39 @@
                 <w:rtl w:val="0"/>
               </w:rPr>
               <w:t xml:space="preserve">Reason For Changes</w:t>
+            </w:r>
+          </w:p>
+        </w:tc>
+        <w:tc>
+          <w:tcPr>
+            <w:tcBorders>
+              <w:top w:color="000000" w:space="0" w:sz="10" w:val="single"/>
+              <w:left w:color="000000" w:space="0" w:sz="0" w:val="nil"/>
+              <w:bottom w:color="000000" w:space="0" w:sz="34" w:val="single"/>
+              <w:right w:color="000000" w:space="0" w:sz="10" w:val="single"/>
+            </w:tcBorders>
+            <w:tcMar>
+              <w:top w:w="0.0" w:type="dxa"/>
+              <w:left w:w="100.0" w:type="dxa"/>
+              <w:bottom w:w="0.0" w:type="dxa"/>
+              <w:right w:w="100.0" w:type="dxa"/>
+            </w:tcMar>
+            <w:vAlign w:val="top"/>
+          </w:tcPr>
+          <w:p>
+            <w:pPr>
+              <w:spacing w:after="40" w:before="40" w:lineRule="auto"/>
+              <w:jc w:val="center"/>
+              <w:rPr>
+                <w:b w:val="1"/>
+              </w:rPr>
+            </w:pPr>
+            <w:r>
+              <w:rPr>
+                <w:b w:val="1"/>
+                <w:rtl w:val="0"/>
+              </w:rPr>
+              <w:t xml:space="preserve">Owner</w:t>
             </w:r>
           </w:p>
         </w:tc>
@@ -463,6 +501,7 @@
           <w:p>
             <w:pPr>
               <w:spacing w:after="40" w:before="40" w:lineRule="auto"/>
+              <w:jc w:val="center"/>
               <w:rPr/>
             </w:pPr>
             <w:r>
@@ -492,6 +531,7 @@
           <w:p>
             <w:pPr>
               <w:spacing w:after="40" w:before="40" w:lineRule="auto"/>
+              <w:jc w:val="center"/>
               <w:rPr/>
             </w:pPr>
             <w:r>
@@ -521,6 +561,7 @@
           <w:p>
             <w:pPr>
               <w:spacing w:after="40" w:before="40" w:lineRule="auto"/>
+              <w:jc w:val="center"/>
               <w:rPr/>
             </w:pPr>
             <w:r>
@@ -528,6 +569,36 @@
                 <w:rtl w:val="0"/>
               </w:rPr>
               <w:t xml:space="preserve">Initial fill</w:t>
+            </w:r>
+          </w:p>
+        </w:tc>
+        <w:tc>
+          <w:tcPr>
+            <w:tcBorders>
+              <w:top w:color="000000" w:space="0" w:sz="0" w:val="nil"/>
+              <w:left w:color="000000" w:space="0" w:sz="0" w:val="nil"/>
+              <w:bottom w:color="000000" w:space="0" w:sz="5" w:val="single"/>
+              <w:right w:color="000000" w:space="0" w:sz="10" w:val="single"/>
+            </w:tcBorders>
+            <w:tcMar>
+              <w:top w:w="0.0" w:type="dxa"/>
+              <w:left w:w="100.0" w:type="dxa"/>
+              <w:bottom w:w="0.0" w:type="dxa"/>
+              <w:right w:w="100.0" w:type="dxa"/>
+            </w:tcMar>
+            <w:vAlign w:val="top"/>
+          </w:tcPr>
+          <w:p>
+            <w:pPr>
+              <w:spacing w:after="40" w:before="40" w:lineRule="auto"/>
+              <w:jc w:val="center"/>
+              <w:rPr/>
+            </w:pPr>
+            <w:r>
+              <w:rPr>
+                <w:rtl w:val="0"/>
+              </w:rPr>
+              <w:t xml:space="preserve">Yomna Sayed</w:t>
             </w:r>
           </w:p>
         </w:tc>
@@ -557,6 +628,7 @@
           <w:p>
             <w:pPr>
               <w:spacing w:after="40" w:before="40" w:lineRule="auto"/>
+              <w:jc w:val="center"/>
               <w:rPr/>
             </w:pPr>
             <w:r>
@@ -586,6 +658,7 @@
           <w:p>
             <w:pPr>
               <w:spacing w:after="40" w:before="40" w:lineRule="auto"/>
+              <w:jc w:val="center"/>
               <w:rPr/>
             </w:pPr>
             <w:r>
@@ -615,6 +688,7 @@
           <w:p>
             <w:pPr>
               <w:spacing w:after="40" w:before="40" w:lineRule="auto"/>
+              <w:jc w:val="center"/>
               <w:rPr/>
             </w:pPr>
             <w:r>
@@ -622,6 +696,36 @@
                 <w:rtl w:val="0"/>
               </w:rPr>
               <w:t xml:space="preserve">Updated after an internal review</w:t>
+            </w:r>
+          </w:p>
+        </w:tc>
+        <w:tc>
+          <w:tcPr>
+            <w:tcBorders>
+              <w:top w:color="000000" w:space="0" w:sz="0" w:val="nil"/>
+              <w:left w:color="000000" w:space="0" w:sz="0" w:val="nil"/>
+              <w:bottom w:color="000000" w:space="0" w:sz="5" w:val="single"/>
+              <w:right w:color="000000" w:space="0" w:sz="10" w:val="single"/>
+            </w:tcBorders>
+            <w:tcMar>
+              <w:top w:w="0.0" w:type="dxa"/>
+              <w:left w:w="100.0" w:type="dxa"/>
+              <w:bottom w:w="0.0" w:type="dxa"/>
+              <w:right w:w="100.0" w:type="dxa"/>
+            </w:tcMar>
+            <w:vAlign w:val="top"/>
+          </w:tcPr>
+          <w:p>
+            <w:pPr>
+              <w:spacing w:after="40" w:before="40" w:lineRule="auto"/>
+              <w:jc w:val="center"/>
+              <w:rPr/>
+            </w:pPr>
+            <w:r>
+              <w:rPr>
+                <w:rtl w:val="0"/>
+              </w:rPr>
+              <w:t xml:space="preserve">Yomna Sayed</w:t>
             </w:r>
           </w:p>
         </w:tc>
@@ -651,6 +755,7 @@
           <w:p>
             <w:pPr>
               <w:spacing w:after="40" w:before="40" w:lineRule="auto"/>
+              <w:jc w:val="center"/>
               <w:rPr/>
             </w:pPr>
             <w:r>
@@ -680,6 +785,7 @@
           <w:p>
             <w:pPr>
               <w:spacing w:after="40" w:before="40" w:lineRule="auto"/>
+              <w:jc w:val="center"/>
               <w:rPr/>
             </w:pPr>
             <w:r>
@@ -709,6 +815,7 @@
           <w:p>
             <w:pPr>
               <w:spacing w:after="40" w:before="40" w:lineRule="auto"/>
+              <w:jc w:val="center"/>
               <w:rPr/>
             </w:pPr>
             <w:r>
@@ -716,6 +823,36 @@
                 <w:rtl w:val="0"/>
               </w:rPr>
               <w:t xml:space="preserve">Updated after an internal review</w:t>
+            </w:r>
+          </w:p>
+        </w:tc>
+        <w:tc>
+          <w:tcPr>
+            <w:tcBorders>
+              <w:top w:color="000000" w:space="0" w:sz="0" w:val="nil"/>
+              <w:left w:color="000000" w:space="0" w:sz="0" w:val="nil"/>
+              <w:bottom w:color="000000" w:space="0" w:sz="5" w:val="single"/>
+              <w:right w:color="000000" w:space="0" w:sz="10" w:val="single"/>
+            </w:tcBorders>
+            <w:tcMar>
+              <w:top w:w="0.0" w:type="dxa"/>
+              <w:left w:w="100.0" w:type="dxa"/>
+              <w:bottom w:w="0.0" w:type="dxa"/>
+              <w:right w:w="100.0" w:type="dxa"/>
+            </w:tcMar>
+            <w:vAlign w:val="top"/>
+          </w:tcPr>
+          <w:p>
+            <w:pPr>
+              <w:spacing w:after="40" w:before="40" w:lineRule="auto"/>
+              <w:jc w:val="center"/>
+              <w:rPr/>
+            </w:pPr>
+            <w:r>
+              <w:rPr>
+                <w:rtl w:val="0"/>
+              </w:rPr>
+              <w:t xml:space="preserve">Yomna Sayed</w:t>
             </w:r>
           </w:p>
         </w:tc>
@@ -745,6 +882,7 @@
           <w:p>
             <w:pPr>
               <w:spacing w:after="40" w:before="40" w:lineRule="auto"/>
+              <w:jc w:val="center"/>
               <w:rPr/>
             </w:pPr>
             <w:r>
@@ -774,6 +912,7 @@
           <w:p>
             <w:pPr>
               <w:spacing w:after="40" w:before="40" w:lineRule="auto"/>
+              <w:jc w:val="center"/>
               <w:rPr/>
             </w:pPr>
             <w:r>
@@ -803,6 +942,7 @@
           <w:p>
             <w:pPr>
               <w:spacing w:after="40" w:before="40" w:lineRule="auto"/>
+              <w:jc w:val="center"/>
               <w:rPr/>
             </w:pPr>
             <w:r>
@@ -810,6 +950,36 @@
                 <w:rtl w:val="0"/>
               </w:rPr>
               <w:t xml:space="preserve">Updated after Dr.Moahmed’s review</w:t>
+            </w:r>
+          </w:p>
+        </w:tc>
+        <w:tc>
+          <w:tcPr>
+            <w:tcBorders>
+              <w:top w:color="000000" w:space="0" w:sz="0" w:val="nil"/>
+              <w:left w:color="000000" w:space="0" w:sz="0" w:val="nil"/>
+              <w:bottom w:color="000000" w:space="0" w:sz="5" w:val="single"/>
+              <w:right w:color="000000" w:space="0" w:sz="10" w:val="single"/>
+            </w:tcBorders>
+            <w:tcMar>
+              <w:top w:w="0.0" w:type="dxa"/>
+              <w:left w:w="100.0" w:type="dxa"/>
+              <w:bottom w:w="0.0" w:type="dxa"/>
+              <w:right w:w="100.0" w:type="dxa"/>
+            </w:tcMar>
+            <w:vAlign w:val="top"/>
+          </w:tcPr>
+          <w:p>
+            <w:pPr>
+              <w:spacing w:after="40" w:before="40" w:lineRule="auto"/>
+              <w:jc w:val="center"/>
+              <w:rPr/>
+            </w:pPr>
+            <w:r>
+              <w:rPr>
+                <w:rtl w:val="0"/>
+              </w:rPr>
+              <w:t xml:space="preserve">Yomna Sayed</w:t>
             </w:r>
           </w:p>
         </w:tc>
@@ -839,13 +1009,14 @@
           <w:p>
             <w:pPr>
               <w:spacing w:after="40" w:before="40" w:lineRule="auto"/>
+              <w:jc w:val="center"/>
               <w:rPr/>
             </w:pPr>
             <w:r>
               <w:rPr>
                 <w:rtl w:val="0"/>
               </w:rPr>
-              <w:t xml:space="preserve"> </w:t>
+              <w:t xml:space="preserve">Version 1.4 </w:t>
             </w:r>
           </w:p>
         </w:tc>
@@ -868,13 +1039,14 @@
           <w:p>
             <w:pPr>
               <w:spacing w:after="40" w:before="40" w:lineRule="auto"/>
+              <w:jc w:val="center"/>
               <w:rPr/>
             </w:pPr>
             <w:r>
               <w:rPr>
                 <w:rtl w:val="0"/>
               </w:rPr>
-              <w:t xml:space="preserve"> </w:t>
+              <w:t xml:space="preserve">14/4 </w:t>
             </w:r>
           </w:p>
         </w:tc>
@@ -897,13 +1069,44 @@
           <w:p>
             <w:pPr>
               <w:spacing w:after="40" w:before="40" w:lineRule="auto"/>
+              <w:jc w:val="center"/>
               <w:rPr/>
             </w:pPr>
             <w:r>
               <w:rPr>
                 <w:rtl w:val="0"/>
               </w:rPr>
-              <w:t xml:space="preserve"> </w:t>
+              <w:t xml:space="preserve">Updated after an internal review </w:t>
+            </w:r>
+          </w:p>
+        </w:tc>
+        <w:tc>
+          <w:tcPr>
+            <w:tcBorders>
+              <w:top w:color="000000" w:space="0" w:sz="0" w:val="nil"/>
+              <w:left w:color="000000" w:space="0" w:sz="0" w:val="nil"/>
+              <w:bottom w:color="000000" w:space="0" w:sz="10" w:val="single"/>
+              <w:right w:color="000000" w:space="0" w:sz="10" w:val="single"/>
+            </w:tcBorders>
+            <w:tcMar>
+              <w:top w:w="0.0" w:type="dxa"/>
+              <w:left w:w="100.0" w:type="dxa"/>
+              <w:bottom w:w="0.0" w:type="dxa"/>
+              <w:right w:w="100.0" w:type="dxa"/>
+            </w:tcMar>
+            <w:vAlign w:val="top"/>
+          </w:tcPr>
+          <w:p>
+            <w:pPr>
+              <w:spacing w:after="40" w:before="40" w:lineRule="auto"/>
+              <w:jc w:val="center"/>
+              <w:rPr/>
+            </w:pPr>
+            <w:r>
+              <w:rPr>
+                <w:rtl w:val="0"/>
+              </w:rPr>
+              <w:t xml:space="preserve">Yomna Sayed</w:t>
             </w:r>
           </w:p>
         </w:tc>

</xml_diff>